<commit_message>
Ajout des boutons pour insérer une puce normale et numérotée Correction de bug pour SupprimerFichier_Click et ajout de #nombre lors de la création de plusieurs fichiers "sans nom" (valeur de Nom par défaut)
</commit_message>
<xml_diff>
--- a/Travail/Comment Binder la propriété DocumentXaml de Note dans la FsRichTextBox.docx
+++ b/Travail/Comment Binder la propriété DocumentXaml de Note dans la FsRichTextBox.docx
@@ -1,6 +1,6 @@
 
 <file path=word/document.xml><?xml version="1.0" encoding="utf-8"?>
-<w:document xmlns:wpc="http://schemas.microsoft.com/office/word/2010/wordprocessingCanvas" xmlns:cx="http://schemas.microsoft.com/office/drawing/2014/chartex" xmlns:cx1="http://schemas.microsoft.com/office/drawing/2015/9/8/chartex" xmlns:cx2="http://schemas.microsoft.com/office/drawing/2015/10/21/chartex" xmlns:cx3="http://schemas.microsoft.com/office/drawing/2016/5/9/chartex" xmlns:cx4="http://schemas.microsoft.com/office/drawing/2016/5/10/chartex" xmlns:cx5="http://schemas.microsoft.com/office/drawing/2016/5/11/chartex" xmlns:cx6="http://schemas.microsoft.com/office/drawing/2016/5/12/chartex" xmlns:cx7="http://schemas.microsoft.com/office/drawing/2016/5/13/chartex" xmlns:cx8="http://schemas.microsoft.com/office/drawing/2016/5/14/chartex" xmlns:mc="http://schemas.openxmlformats.org/markup-compatibility/2006" xmlns:aink="http://schemas.microsoft.com/office/drawing/2016/ink" xmlns:am3d="http://schemas.microsoft.com/office/drawing/2017/model3d" xmlns:o="urn:schemas-microsoft-com:office:office" xmlns:r="http://schemas.openxmlformats.org/officeDocument/2006/relationships" xmlns:m="http://schemas.openxmlformats.org/officeDocument/2006/math" xmlns:v="urn:schemas-microsoft-com:vml" xmlns:wp14="http://schemas.microsoft.com/office/word/2010/wordprocessingDrawing" xmlns:wp="http://schemas.openxmlformats.org/drawingml/2006/wordprocessingDrawing" xmlns:w10="urn:schemas-microsoft-com:office:word" xmlns:w="http://schemas.openxmlformats.org/wordprocessingml/2006/main" xmlns:w14="http://schemas.microsoft.com/office/word/2010/wordml" xmlns:w15="http://schemas.microsoft.com/office/word/2012/wordml" xmlns:w16cid="http://schemas.microsoft.com/office/word/2016/wordml/cid" xmlns:w16se="http://schemas.microsoft.com/office/word/2015/wordml/symex" xmlns:wpg="http://schemas.microsoft.com/office/word/2010/wordprocessingGroup" xmlns:wpi="http://schemas.microsoft.com/office/word/2010/wordprocessingInk" xmlns:wne="http://schemas.microsoft.com/office/word/2006/wordml" xmlns:wps="http://schemas.microsoft.com/office/word/2010/wordprocessingShape" mc:Ignorable="w14 w15 w16se w16cid wp14">
+<w:document xmlns:wpc="http://schemas.microsoft.com/office/word/2010/wordprocessingCanvas" xmlns:cx="http://schemas.microsoft.com/office/drawing/2014/chartex" xmlns:cx1="http://schemas.microsoft.com/office/drawing/2015/9/8/chartex" xmlns:cx2="http://schemas.microsoft.com/office/drawing/2015/10/21/chartex" xmlns:cx3="http://schemas.microsoft.com/office/drawing/2016/5/9/chartex" xmlns:cx4="http://schemas.microsoft.com/office/drawing/2016/5/10/chartex" xmlns:cx5="http://schemas.microsoft.com/office/drawing/2016/5/11/chartex" xmlns:cx6="http://schemas.microsoft.com/office/drawing/2016/5/12/chartex" xmlns:cx7="http://schemas.microsoft.com/office/drawing/2016/5/13/chartex" xmlns:cx8="http://schemas.microsoft.com/office/drawing/2016/5/14/chartex" xmlns:mc="http://schemas.openxmlformats.org/markup-compatibility/2006" xmlns:aink="http://schemas.microsoft.com/office/drawing/2016/ink" xmlns:am3d="http://schemas.microsoft.com/office/drawing/2017/model3d" xmlns:o="urn:schemas-microsoft-com:office:office" xmlns:r="http://schemas.openxmlformats.org/officeDocument/2006/relationships" xmlns:m="http://schemas.openxmlformats.org/officeDocument/2006/math" xmlns:v="urn:schemas-microsoft-com:vml" xmlns:wp14="http://schemas.microsoft.com/office/word/2010/wordprocessingDrawing" xmlns:wp="http://schemas.openxmlformats.org/drawingml/2006/wordprocessingDrawing" xmlns:w10="urn:schemas-microsoft-com:office:word" xmlns:w="http://schemas.openxmlformats.org/wordprocessingml/2006/main" xmlns:w14="http://schemas.microsoft.com/office/word/2010/wordml" xmlns:w15="http://schemas.microsoft.com/office/word/2012/wordml" xmlns:w16cex="http://schemas.microsoft.com/office/word/2018/wordml/cex" xmlns:w16cid="http://schemas.microsoft.com/office/word/2016/wordml/cid" xmlns:w16="http://schemas.microsoft.com/office/word/2018/wordml" xmlns:w16sdtdh="http://schemas.microsoft.com/office/word/2020/wordml/sdtdatahash" xmlns:w16se="http://schemas.microsoft.com/office/word/2015/wordml/symex" xmlns:wpg="http://schemas.microsoft.com/office/word/2010/wordprocessingGroup" xmlns:wpi="http://schemas.microsoft.com/office/word/2010/wordprocessingInk" xmlns:wne="http://schemas.microsoft.com/office/word/2006/wordml" xmlns:wps="http://schemas.microsoft.com/office/word/2010/wordprocessingShape" mc:Ignorable="w14 w15 w16se w16cid w16 w16cex w16sdtdh wp14">
   <w:body>
     <w:p>
       <w:pPr>
@@ -227,15 +227,7 @@
         <w:t>l’ancien Tag avant sa modification par le binding de Document dans MainWindow.xaml, c’est-à-dire les dernières modifications de l’utilisateur. Ce Tag est converti en retour par le convertisseur puis sauvé dans la propriété DocumentXaml de Note</w:t>
       </w:r>
       <w:r>
-        <w:t xml:space="preserve"> avant que la méthode </w:t>
-      </w:r>
-      <w:proofErr w:type="gramStart"/>
-      <w:r>
-        <w:t>OnDocumentChanged(</w:t>
-      </w:r>
-      <w:proofErr w:type="gramEnd"/>
-      <w:r>
-        <w:t>) ai fini son exécution</w:t>
+        <w:t xml:space="preserve"> avant que la méthode OnDocumentChanged() ai fini son exécution</w:t>
       </w:r>
       <w:r>
         <w:t>.</w:t>
@@ -243,8 +235,6 @@
       <w:r>
         <w:t xml:space="preserve"> Ainsi, nous avons donc accès en écriture à la propriété DocumentXaml de Note depuis le User Control FsRichTextBox.</w:t>
       </w:r>
-      <w:bookmarkStart w:id="0" w:name="_GoBack"/>
-      <w:bookmarkEnd w:id="0"/>
     </w:p>
     <w:sectPr>
       <w:pgSz w:w="11906" w:h="16838" w:code="9"/>
@@ -257,7 +247,7 @@
 </file>
 
 <file path=word/endnotes.xml><?xml version="1.0" encoding="utf-8"?>
-<w:endnotes xmlns:wpc="http://schemas.microsoft.com/office/word/2010/wordprocessingCanvas" xmlns:cx="http://schemas.microsoft.com/office/drawing/2014/chartex" xmlns:cx1="http://schemas.microsoft.com/office/drawing/2015/9/8/chartex" xmlns:cx2="http://schemas.microsoft.com/office/drawing/2015/10/21/chartex" xmlns:cx3="http://schemas.microsoft.com/office/drawing/2016/5/9/chartex" xmlns:cx4="http://schemas.microsoft.com/office/drawing/2016/5/10/chartex" xmlns:cx5="http://schemas.microsoft.com/office/drawing/2016/5/11/chartex" xmlns:cx6="http://schemas.microsoft.com/office/drawing/2016/5/12/chartex" xmlns:cx7="http://schemas.microsoft.com/office/drawing/2016/5/13/chartex" xmlns:cx8="http://schemas.microsoft.com/office/drawing/2016/5/14/chartex" xmlns:mc="http://schemas.openxmlformats.org/markup-compatibility/2006" xmlns:aink="http://schemas.microsoft.com/office/drawing/2016/ink" xmlns:am3d="http://schemas.microsoft.com/office/drawing/2017/model3d" xmlns:o="urn:schemas-microsoft-com:office:office" xmlns:r="http://schemas.openxmlformats.org/officeDocument/2006/relationships" xmlns:m="http://schemas.openxmlformats.org/officeDocument/2006/math" xmlns:v="urn:schemas-microsoft-com:vml" xmlns:wp14="http://schemas.microsoft.com/office/word/2010/wordprocessingDrawing" xmlns:wp="http://schemas.openxmlformats.org/drawingml/2006/wordprocessingDrawing" xmlns:w10="urn:schemas-microsoft-com:office:word" xmlns:w="http://schemas.openxmlformats.org/wordprocessingml/2006/main" xmlns:w14="http://schemas.microsoft.com/office/word/2010/wordml" xmlns:w15="http://schemas.microsoft.com/office/word/2012/wordml" xmlns:w16cid="http://schemas.microsoft.com/office/word/2016/wordml/cid" xmlns:w16se="http://schemas.microsoft.com/office/word/2015/wordml/symex" xmlns:wpg="http://schemas.microsoft.com/office/word/2010/wordprocessingGroup" xmlns:wpi="http://schemas.microsoft.com/office/word/2010/wordprocessingInk" xmlns:wne="http://schemas.microsoft.com/office/word/2006/wordml" xmlns:wps="http://schemas.microsoft.com/office/word/2010/wordprocessingShape" mc:Ignorable="w14 w15 w16se w16cid wp14">
+<w:endnotes xmlns:wpc="http://schemas.microsoft.com/office/word/2010/wordprocessingCanvas" xmlns:cx="http://schemas.microsoft.com/office/drawing/2014/chartex" xmlns:cx1="http://schemas.microsoft.com/office/drawing/2015/9/8/chartex" xmlns:cx2="http://schemas.microsoft.com/office/drawing/2015/10/21/chartex" xmlns:cx3="http://schemas.microsoft.com/office/drawing/2016/5/9/chartex" xmlns:cx4="http://schemas.microsoft.com/office/drawing/2016/5/10/chartex" xmlns:cx5="http://schemas.microsoft.com/office/drawing/2016/5/11/chartex" xmlns:cx6="http://schemas.microsoft.com/office/drawing/2016/5/12/chartex" xmlns:cx7="http://schemas.microsoft.com/office/drawing/2016/5/13/chartex" xmlns:cx8="http://schemas.microsoft.com/office/drawing/2016/5/14/chartex" xmlns:mc="http://schemas.openxmlformats.org/markup-compatibility/2006" xmlns:aink="http://schemas.microsoft.com/office/drawing/2016/ink" xmlns:am3d="http://schemas.microsoft.com/office/drawing/2017/model3d" xmlns:o="urn:schemas-microsoft-com:office:office" xmlns:r="http://schemas.openxmlformats.org/officeDocument/2006/relationships" xmlns:m="http://schemas.openxmlformats.org/officeDocument/2006/math" xmlns:v="urn:schemas-microsoft-com:vml" xmlns:wp14="http://schemas.microsoft.com/office/word/2010/wordprocessingDrawing" xmlns:wp="http://schemas.openxmlformats.org/drawingml/2006/wordprocessingDrawing" xmlns:w10="urn:schemas-microsoft-com:office:word" xmlns:w="http://schemas.openxmlformats.org/wordprocessingml/2006/main" xmlns:w14="http://schemas.microsoft.com/office/word/2010/wordml" xmlns:w15="http://schemas.microsoft.com/office/word/2012/wordml" xmlns:w16cex="http://schemas.microsoft.com/office/word/2018/wordml/cex" xmlns:w16cid="http://schemas.microsoft.com/office/word/2016/wordml/cid" xmlns:w16="http://schemas.microsoft.com/office/word/2018/wordml" xmlns:w16sdtdh="http://schemas.microsoft.com/office/word/2020/wordml/sdtdatahash" xmlns:w16se="http://schemas.microsoft.com/office/word/2015/wordml/symex" xmlns:wpg="http://schemas.microsoft.com/office/word/2010/wordprocessingGroup" xmlns:wpi="http://schemas.microsoft.com/office/word/2010/wordprocessingInk" xmlns:wne="http://schemas.microsoft.com/office/word/2006/wordml" xmlns:wps="http://schemas.microsoft.com/office/word/2010/wordprocessingShape" mc:Ignorable="w14 w15 w16se w16cid w16 w16cex w16sdtdh wp14">
   <w:endnote w:type="separator" w:id="-1">
     <w:p>
       <w:r>
@@ -276,7 +266,7 @@
 </file>
 
 <file path=word/footnotes.xml><?xml version="1.0" encoding="utf-8"?>
-<w:footnotes xmlns:wpc="http://schemas.microsoft.com/office/word/2010/wordprocessingCanvas" xmlns:cx="http://schemas.microsoft.com/office/drawing/2014/chartex" xmlns:cx1="http://schemas.microsoft.com/office/drawing/2015/9/8/chartex" xmlns:cx2="http://schemas.microsoft.com/office/drawing/2015/10/21/chartex" xmlns:cx3="http://schemas.microsoft.com/office/drawing/2016/5/9/chartex" xmlns:cx4="http://schemas.microsoft.com/office/drawing/2016/5/10/chartex" xmlns:cx5="http://schemas.microsoft.com/office/drawing/2016/5/11/chartex" xmlns:cx6="http://schemas.microsoft.com/office/drawing/2016/5/12/chartex" xmlns:cx7="http://schemas.microsoft.com/office/drawing/2016/5/13/chartex" xmlns:cx8="http://schemas.microsoft.com/office/drawing/2016/5/14/chartex" xmlns:mc="http://schemas.openxmlformats.org/markup-compatibility/2006" xmlns:aink="http://schemas.microsoft.com/office/drawing/2016/ink" xmlns:am3d="http://schemas.microsoft.com/office/drawing/2017/model3d" xmlns:o="urn:schemas-microsoft-com:office:office" xmlns:r="http://schemas.openxmlformats.org/officeDocument/2006/relationships" xmlns:m="http://schemas.openxmlformats.org/officeDocument/2006/math" xmlns:v="urn:schemas-microsoft-com:vml" xmlns:wp14="http://schemas.microsoft.com/office/word/2010/wordprocessingDrawing" xmlns:wp="http://schemas.openxmlformats.org/drawingml/2006/wordprocessingDrawing" xmlns:w10="urn:schemas-microsoft-com:office:word" xmlns:w="http://schemas.openxmlformats.org/wordprocessingml/2006/main" xmlns:w14="http://schemas.microsoft.com/office/word/2010/wordml" xmlns:w15="http://schemas.microsoft.com/office/word/2012/wordml" xmlns:w16cid="http://schemas.microsoft.com/office/word/2016/wordml/cid" xmlns:w16se="http://schemas.microsoft.com/office/word/2015/wordml/symex" xmlns:wpg="http://schemas.microsoft.com/office/word/2010/wordprocessingGroup" xmlns:wpi="http://schemas.microsoft.com/office/word/2010/wordprocessingInk" xmlns:wne="http://schemas.microsoft.com/office/word/2006/wordml" xmlns:wps="http://schemas.microsoft.com/office/word/2010/wordprocessingShape" mc:Ignorable="w14 w15 w16se w16cid wp14">
+<w:footnotes xmlns:wpc="http://schemas.microsoft.com/office/word/2010/wordprocessingCanvas" xmlns:cx="http://schemas.microsoft.com/office/drawing/2014/chartex" xmlns:cx1="http://schemas.microsoft.com/office/drawing/2015/9/8/chartex" xmlns:cx2="http://schemas.microsoft.com/office/drawing/2015/10/21/chartex" xmlns:cx3="http://schemas.microsoft.com/office/drawing/2016/5/9/chartex" xmlns:cx4="http://schemas.microsoft.com/office/drawing/2016/5/10/chartex" xmlns:cx5="http://schemas.microsoft.com/office/drawing/2016/5/11/chartex" xmlns:cx6="http://schemas.microsoft.com/office/drawing/2016/5/12/chartex" xmlns:cx7="http://schemas.microsoft.com/office/drawing/2016/5/13/chartex" xmlns:cx8="http://schemas.microsoft.com/office/drawing/2016/5/14/chartex" xmlns:mc="http://schemas.openxmlformats.org/markup-compatibility/2006" xmlns:aink="http://schemas.microsoft.com/office/drawing/2016/ink" xmlns:am3d="http://schemas.microsoft.com/office/drawing/2017/model3d" xmlns:o="urn:schemas-microsoft-com:office:office" xmlns:r="http://schemas.openxmlformats.org/officeDocument/2006/relationships" xmlns:m="http://schemas.openxmlformats.org/officeDocument/2006/math" xmlns:v="urn:schemas-microsoft-com:vml" xmlns:wp14="http://schemas.microsoft.com/office/word/2010/wordprocessingDrawing" xmlns:wp="http://schemas.openxmlformats.org/drawingml/2006/wordprocessingDrawing" xmlns:w10="urn:schemas-microsoft-com:office:word" xmlns:w="http://schemas.openxmlformats.org/wordprocessingml/2006/main" xmlns:w14="http://schemas.microsoft.com/office/word/2010/wordml" xmlns:w15="http://schemas.microsoft.com/office/word/2012/wordml" xmlns:w16cex="http://schemas.microsoft.com/office/word/2018/wordml/cex" xmlns:w16cid="http://schemas.microsoft.com/office/word/2016/wordml/cid" xmlns:w16="http://schemas.microsoft.com/office/word/2018/wordml" xmlns:w16sdtdh="http://schemas.microsoft.com/office/word/2020/wordml/sdtdatahash" xmlns:w16se="http://schemas.microsoft.com/office/word/2015/wordml/symex" xmlns:wpg="http://schemas.microsoft.com/office/word/2010/wordprocessingGroup" xmlns:wpi="http://schemas.microsoft.com/office/word/2010/wordprocessingInk" xmlns:wne="http://schemas.microsoft.com/office/word/2006/wordml" xmlns:wps="http://schemas.microsoft.com/office/word/2010/wordprocessingShape" mc:Ignorable="w14 w15 w16se w16cid w16 w16cex w16sdtdh wp14">
   <w:footnote w:type="separator" w:id="-1">
     <w:p>
       <w:r>
@@ -295,7 +285,7 @@
 </file>
 
 <file path=word/numbering.xml><?xml version="1.0" encoding="utf-8"?>
-<w:numbering xmlns:wpc="http://schemas.microsoft.com/office/word/2010/wordprocessingCanvas" xmlns:cx="http://schemas.microsoft.com/office/drawing/2014/chartex" xmlns:cx1="http://schemas.microsoft.com/office/drawing/2015/9/8/chartex" xmlns:cx2="http://schemas.microsoft.com/office/drawing/2015/10/21/chartex" xmlns:cx3="http://schemas.microsoft.com/office/drawing/2016/5/9/chartex" xmlns:cx4="http://schemas.microsoft.com/office/drawing/2016/5/10/chartex" xmlns:cx5="http://schemas.microsoft.com/office/drawing/2016/5/11/chartex" xmlns:cx6="http://schemas.microsoft.com/office/drawing/2016/5/12/chartex" xmlns:cx7="http://schemas.microsoft.com/office/drawing/2016/5/13/chartex" xmlns:cx8="http://schemas.microsoft.com/office/drawing/2016/5/14/chartex" xmlns:mc="http://schemas.openxmlformats.org/markup-compatibility/2006" xmlns:aink="http://schemas.microsoft.com/office/drawing/2016/ink" xmlns:am3d="http://schemas.microsoft.com/office/drawing/2017/model3d" xmlns:o="urn:schemas-microsoft-com:office:office" xmlns:r="http://schemas.openxmlformats.org/officeDocument/2006/relationships" xmlns:m="http://schemas.openxmlformats.org/officeDocument/2006/math" xmlns:v="urn:schemas-microsoft-com:vml" xmlns:wp14="http://schemas.microsoft.com/office/word/2010/wordprocessingDrawing" xmlns:wp="http://schemas.openxmlformats.org/drawingml/2006/wordprocessingDrawing" xmlns:w10="urn:schemas-microsoft-com:office:word" xmlns:w="http://schemas.openxmlformats.org/wordprocessingml/2006/main" xmlns:w14="http://schemas.microsoft.com/office/word/2010/wordml" xmlns:w15="http://schemas.microsoft.com/office/word/2012/wordml" xmlns:w16cid="http://schemas.microsoft.com/office/word/2016/wordml/cid" xmlns:w16se="http://schemas.microsoft.com/office/word/2015/wordml/symex" xmlns:wpg="http://schemas.microsoft.com/office/word/2010/wordprocessingGroup" xmlns:wpi="http://schemas.microsoft.com/office/word/2010/wordprocessingInk" xmlns:wne="http://schemas.microsoft.com/office/word/2006/wordml" xmlns:wps="http://schemas.microsoft.com/office/word/2010/wordprocessingShape" mc:Ignorable="w14 w15 w16se w16cid wp14">
+<w:numbering xmlns:wpc="http://schemas.microsoft.com/office/word/2010/wordprocessingCanvas" xmlns:cx="http://schemas.microsoft.com/office/drawing/2014/chartex" xmlns:cx1="http://schemas.microsoft.com/office/drawing/2015/9/8/chartex" xmlns:cx2="http://schemas.microsoft.com/office/drawing/2015/10/21/chartex" xmlns:cx3="http://schemas.microsoft.com/office/drawing/2016/5/9/chartex" xmlns:cx4="http://schemas.microsoft.com/office/drawing/2016/5/10/chartex" xmlns:cx5="http://schemas.microsoft.com/office/drawing/2016/5/11/chartex" xmlns:cx6="http://schemas.microsoft.com/office/drawing/2016/5/12/chartex" xmlns:cx7="http://schemas.microsoft.com/office/drawing/2016/5/13/chartex" xmlns:cx8="http://schemas.microsoft.com/office/drawing/2016/5/14/chartex" xmlns:mc="http://schemas.openxmlformats.org/markup-compatibility/2006" xmlns:aink="http://schemas.microsoft.com/office/drawing/2016/ink" xmlns:am3d="http://schemas.microsoft.com/office/drawing/2017/model3d" xmlns:o="urn:schemas-microsoft-com:office:office" xmlns:r="http://schemas.openxmlformats.org/officeDocument/2006/relationships" xmlns:m="http://schemas.openxmlformats.org/officeDocument/2006/math" xmlns:v="urn:schemas-microsoft-com:vml" xmlns:wp14="http://schemas.microsoft.com/office/word/2010/wordprocessingDrawing" xmlns:wp="http://schemas.openxmlformats.org/drawingml/2006/wordprocessingDrawing" xmlns:w10="urn:schemas-microsoft-com:office:word" xmlns:w="http://schemas.openxmlformats.org/wordprocessingml/2006/main" xmlns:w14="http://schemas.microsoft.com/office/word/2010/wordml" xmlns:w15="http://schemas.microsoft.com/office/word/2012/wordml" xmlns:w16cex="http://schemas.microsoft.com/office/word/2018/wordml/cex" xmlns:w16cid="http://schemas.microsoft.com/office/word/2016/wordml/cid" xmlns:w16="http://schemas.microsoft.com/office/word/2018/wordml" xmlns:w16sdtdh="http://schemas.microsoft.com/office/word/2020/wordml/sdtdatahash" xmlns:w16se="http://schemas.microsoft.com/office/word/2015/wordml/symex" xmlns:wpg="http://schemas.microsoft.com/office/word/2010/wordprocessingGroup" xmlns:wpi="http://schemas.microsoft.com/office/word/2010/wordprocessingInk" xmlns:wne="http://schemas.microsoft.com/office/word/2006/wordml" xmlns:wps="http://schemas.microsoft.com/office/word/2010/wordprocessingShape" mc:Ignorable="w14 w15 w16se w16cid w16 w16cex w16sdtdh wp14">
   <w:abstractNum w:abstractNumId="0" w15:restartNumberingAfterBreak="0">
     <w:nsid w:val="FFFFFF7C"/>
     <w:multiLevelType w:val="singleLevel"/>
@@ -1967,7 +1957,7 @@
 </file>
 
 <file path=word/styles.xml><?xml version="1.0" encoding="utf-8"?>
-<w:styles xmlns:mc="http://schemas.openxmlformats.org/markup-compatibility/2006" xmlns:r="http://schemas.openxmlformats.org/officeDocument/2006/relationships" xmlns:w="http://schemas.openxmlformats.org/wordprocessingml/2006/main" xmlns:w14="http://schemas.microsoft.com/office/word/2010/wordml" xmlns:w15="http://schemas.microsoft.com/office/word/2012/wordml" xmlns:w16cid="http://schemas.microsoft.com/office/word/2016/wordml/cid" xmlns:w16se="http://schemas.microsoft.com/office/word/2015/wordml/symex" mc:Ignorable="w14 w15 w16se w16cid">
+<w:styles xmlns:mc="http://schemas.openxmlformats.org/markup-compatibility/2006" xmlns:r="http://schemas.openxmlformats.org/officeDocument/2006/relationships" xmlns:w="http://schemas.openxmlformats.org/wordprocessingml/2006/main" xmlns:w14="http://schemas.microsoft.com/office/word/2010/wordml" xmlns:w15="http://schemas.microsoft.com/office/word/2012/wordml" xmlns:w16cex="http://schemas.microsoft.com/office/word/2018/wordml/cex" xmlns:w16cid="http://schemas.microsoft.com/office/word/2016/wordml/cid" xmlns:w16="http://schemas.microsoft.com/office/word/2018/wordml" xmlns:w16sdtdh="http://schemas.microsoft.com/office/word/2020/wordml/sdtdatahash" xmlns:w16se="http://schemas.microsoft.com/office/word/2015/wordml/symex" mc:Ignorable="w14 w15 w16se w16cid w16 w16cex w16sdtdh">
   <w:docDefaults>
     <w:rPrDefault>
       <w:rPr>
@@ -1979,7 +1969,7 @@
     </w:rPrDefault>
     <w:pPrDefault/>
   </w:docDefaults>
-  <w:latentStyles w:defLockedState="0" w:defUIPriority="99" w:defSemiHidden="0" w:defUnhideWhenUsed="0" w:defQFormat="0" w:count="375">
+  <w:latentStyles w:defLockedState="0" w:defUIPriority="99" w:defSemiHidden="0" w:defUnhideWhenUsed="0" w:defQFormat="0" w:count="376">
     <w:lsdException w:name="Normal" w:uiPriority="0" w:qFormat="1"/>
     <w:lsdException w:name="heading 1" w:uiPriority="9" w:qFormat="1"/>
     <w:lsdException w:name="heading 2" w:semiHidden="1" w:uiPriority="9" w:unhideWhenUsed="1" w:qFormat="1"/>
@@ -2085,7 +2075,6 @@
     <w:lsdException w:name="HTML Sample" w:semiHidden="1" w:unhideWhenUsed="1"/>
     <w:lsdException w:name="HTML Typewriter" w:semiHidden="1" w:unhideWhenUsed="1"/>
     <w:lsdException w:name="HTML Variable" w:semiHidden="1" w:unhideWhenUsed="1"/>
-    <w:lsdException w:name="Normal Table" w:semiHidden="1" w:unhideWhenUsed="1"/>
     <w:lsdException w:name="annotation subject" w:semiHidden="1" w:unhideWhenUsed="1"/>
     <w:lsdException w:name="No List" w:semiHidden="1" w:unhideWhenUsed="1"/>
     <w:lsdException w:name="Outline List 1" w:semiHidden="1" w:unhideWhenUsed="1"/>
@@ -2132,10 +2121,8 @@
     <w:lsdException w:name="Table Subtle 2" w:semiHidden="1" w:unhideWhenUsed="1"/>
     <w:lsdException w:name="Table Web 1" w:semiHidden="1" w:unhideWhenUsed="1"/>
     <w:lsdException w:name="Table Web 2" w:semiHidden="1" w:unhideWhenUsed="1"/>
-    <w:lsdException w:name="Table Web 3" w:semiHidden="1" w:unhideWhenUsed="1"/>
     <w:lsdException w:name="Balloon Text" w:semiHidden="1" w:unhideWhenUsed="1"/>
     <w:lsdException w:name="Table Grid" w:uiPriority="39"/>
-    <w:lsdException w:name="Table Theme" w:semiHidden="1" w:unhideWhenUsed="1"/>
     <w:lsdException w:name="Placeholder Text" w:semiHidden="1"/>
     <w:lsdException w:name="No Spacing" w:uiPriority="1" w:qFormat="1"/>
     <w:lsdException w:name="Light Shading" w:uiPriority="60"/>
@@ -2355,6 +2342,7 @@
     <w:lsdException w:name="Smart Hyperlink" w:semiHidden="1" w:unhideWhenUsed="1"/>
     <w:lsdException w:name="Hashtag" w:semiHidden="1" w:unhideWhenUsed="1"/>
     <w:lsdException w:name="Unresolved Mention" w:semiHidden="1" w:unhideWhenUsed="1"/>
+    <w:lsdException w:name="Smart Link" w:semiHidden="1" w:unhideWhenUsed="1"/>
   </w:latentStyles>
   <w:style w:type="paragraph" w:default="1" w:styleId="Normal">
     <w:name w:val="Normal"/>
@@ -12752,7 +12740,7 @@
       <w:szCs w:val="24"/>
     </w:rPr>
   </w:style>
-  <w:style w:type="character" w:styleId="Lienhypertexteactif">
+  <w:style w:type="character" w:styleId="SmartHyperlink">
     <w:name w:val="Smart Hyperlink"/>
     <w:basedOn w:val="Policepardfaut"/>
     <w:uiPriority w:val="99"/>

</xml_diff>